<commit_message>
Push from copy from FTP
</commit_message>
<xml_diff>
--- a/Mail Merge/Email 1.docx
+++ b/Mail Merge/Email 1.docx
@@ -16,562 +16,308 @@
         <w:rPr>
           <w:rFonts w:ascii="Helvetica" w:hAnsi="Helvetica" w:cs="Helvetica"/>
         </w:rPr>
-        <w:t>Hi there!</w:t>
-      </w:r>
-    </w:p>
-    <w:p>
-      <w:pPr>
-        <w:widowControl w:val="0"/>
-        <w:autoSpaceDE w:val="0"/>
-        <w:autoSpaceDN w:val="0"/>
-        <w:adjustRightInd w:val="0"/>
-        <w:rPr>
-          <w:rFonts w:ascii="Helvetica" w:hAnsi="Helvetica" w:cs="Helvetica"/>
-        </w:rPr>
-      </w:pPr>
-    </w:p>
-    <w:p>
-      <w:pPr>
-        <w:widowControl w:val="0"/>
-        <w:autoSpaceDE w:val="0"/>
-        <w:autoSpaceDN w:val="0"/>
-        <w:adjustRightInd w:val="0"/>
-        <w:rPr>
-          <w:rFonts w:ascii="Helvetica" w:hAnsi="Helvetica" w:cs="Helvetica"/>
-        </w:rPr>
-      </w:pPr>
-      <w:r>
-        <w:rPr>
-          <w:rFonts w:ascii="Helvetica" w:hAnsi="Helvetica" w:cs="Helvetica"/>
-        </w:rPr>
-        <w:t>We have on file that you are the contact for the following club:</w:t>
-      </w:r>
-    </w:p>
-    <w:p>
-      <w:pPr>
-        <w:widowControl w:val="0"/>
-        <w:autoSpaceDE w:val="0"/>
-        <w:autoSpaceDN w:val="0"/>
-        <w:adjustRightInd w:val="0"/>
-        <w:rPr>
-          <w:rFonts w:ascii="Helvetica" w:hAnsi="Helvetica" w:cs="Helvetica"/>
-        </w:rPr>
-      </w:pPr>
-    </w:p>
-    <w:p>
-      <w:pPr>
-        <w:widowControl w:val="0"/>
-        <w:autoSpaceDE w:val="0"/>
-        <w:autoSpaceDN w:val="0"/>
-        <w:adjustRightInd w:val="0"/>
-        <w:rPr>
-          <w:rFonts w:ascii="Helvetica" w:hAnsi="Helvetica" w:cs="Helvetica"/>
-        </w:rPr>
-      </w:pPr>
-      <w:r>
-        <w:rPr>
-          <w:rFonts w:ascii="Helvetica" w:hAnsi="Helvetica" w:cs="Helvetica"/>
-          <w:b/>
-          <w:bCs/>
-        </w:rPr>
-        <w:t xml:space="preserve">Name: </w:t>
-      </w:r>
-      <w:r>
-        <w:rPr>
-          <w:rFonts w:ascii="Helvetica" w:hAnsi="Helvetica" w:cs="Helvetica"/>
-          <w:b/>
-          <w:bCs/>
-        </w:rPr>
-        <w:fldChar w:fldCharType="begin"/>
-      </w:r>
-      <w:r>
-        <w:rPr>
-          <w:rFonts w:ascii="Helvetica" w:hAnsi="Helvetica" w:cs="Helvetica"/>
-          <w:b/>
-          <w:bCs/>
-        </w:rPr>
-        <w:instrText xml:space="preserve"> MERGEFIELD name </w:instrText>
-      </w:r>
-      <w:r>
-        <w:rPr>
-          <w:rFonts w:ascii="Helvetica" w:hAnsi="Helvetica" w:cs="Helvetica"/>
-          <w:b/>
-          <w:bCs/>
-        </w:rPr>
-        <w:fldChar w:fldCharType="separate"/>
-      </w:r>
-      <w:r>
-        <w:rPr>
-          <w:rFonts w:ascii="Helvetica" w:hAnsi="Helvetica" w:cs="Helvetica"/>
-          <w:b/>
-          <w:bCs/>
-          <w:noProof/>
-        </w:rPr>
-        <w:t>«name»</w:t>
-      </w:r>
-      <w:r>
-        <w:rPr>
-          <w:rFonts w:ascii="Helvetica" w:hAnsi="Helvetica" w:cs="Helvetica"/>
-          <w:b/>
-          <w:bCs/>
-        </w:rPr>
-        <w:fldChar w:fldCharType="end"/>
-      </w:r>
-    </w:p>
-    <w:p>
-      <w:pPr>
-        <w:widowControl w:val="0"/>
-        <w:autoSpaceDE w:val="0"/>
-        <w:autoSpaceDN w:val="0"/>
-        <w:adjustRightInd w:val="0"/>
-        <w:rPr>
-          <w:rFonts w:ascii="Helvetica" w:hAnsi="Helvetica" w:cs="Helvetica"/>
-          <w:i/>
-        </w:rPr>
-      </w:pPr>
-      <w:r>
-        <w:rPr>
-          <w:rFonts w:ascii="Helvetica" w:hAnsi="Helvetica" w:cs="Helvetica"/>
-          <w:b/>
-          <w:bCs/>
-        </w:rPr>
-        <w:t xml:space="preserve">Club ID: </w:t>
-      </w:r>
-      <w:r>
-        <w:rPr>
-          <w:rFonts w:ascii="Helvetica" w:hAnsi="Helvetica" w:cs="Helvetica"/>
-          <w:b/>
-          <w:bCs/>
-        </w:rPr>
-        <w:fldChar w:fldCharType="begin"/>
-      </w:r>
-      <w:r>
-        <w:rPr>
-          <w:rFonts w:ascii="Helvetica" w:hAnsi="Helvetica" w:cs="Helvetica"/>
-          <w:b/>
-          <w:bCs/>
-        </w:rPr>
-        <w:instrText xml:space="preserve"> MERGEFIELD id </w:instrText>
-      </w:r>
-      <w:r>
-        <w:rPr>
-          <w:rFonts w:ascii="Helvetica" w:hAnsi="Helvetica" w:cs="Helvetica"/>
-          <w:b/>
-          <w:bCs/>
-        </w:rPr>
-        <w:fldChar w:fldCharType="separate"/>
-      </w:r>
-      <w:r>
-        <w:rPr>
-          <w:rFonts w:ascii="Helvetica" w:hAnsi="Helvetica" w:cs="Helvetica"/>
-          <w:b/>
-          <w:bCs/>
-          <w:noProof/>
-        </w:rPr>
-        <w:t>«id»</w:t>
-      </w:r>
-      <w:r>
-        <w:rPr>
-          <w:rFonts w:ascii="Helvetica" w:hAnsi="Helvetica" w:cs="Helvetica"/>
-          <w:b/>
-          <w:bCs/>
-        </w:rPr>
-        <w:fldChar w:fldCharType="end"/>
-      </w:r>
-      <w:r>
-        <w:rPr>
-          <w:rFonts w:ascii="Helvetica" w:hAnsi="Helvetica" w:cs="Helvetica"/>
-          <w:b/>
-          <w:bCs/>
-        </w:rPr>
-        <w:t xml:space="preserve"> </w:t>
-      </w:r>
-      <w:r>
-        <w:rPr>
-          <w:rFonts w:ascii="Helvetica" w:hAnsi="Helvetica" w:cs="Helvetica"/>
-          <w:bCs/>
-          <w:i/>
-        </w:rPr>
-        <w:t>(we generated this</w:t>
-      </w:r>
-      <w:r>
-        <w:rPr>
-          <w:rFonts w:ascii="Helvetica" w:hAnsi="Helvetica" w:cs="Helvetica"/>
-          <w:bCs/>
-          <w:i/>
-        </w:rPr>
-        <w:t>)</w:t>
-      </w:r>
-    </w:p>
-    <w:p>
-      <w:pPr>
-        <w:widowControl w:val="0"/>
-        <w:autoSpaceDE w:val="0"/>
-        <w:autoSpaceDN w:val="0"/>
-        <w:adjustRightInd w:val="0"/>
-        <w:rPr>
-          <w:rFonts w:ascii="Helvetica" w:hAnsi="Helvetica" w:cs="Helvetica"/>
-        </w:rPr>
-      </w:pPr>
-    </w:p>
-    <w:p>
-      <w:pPr>
-        <w:widowControl w:val="0"/>
-        <w:autoSpaceDE w:val="0"/>
-        <w:autoSpaceDN w:val="0"/>
-        <w:adjustRightInd w:val="0"/>
-        <w:rPr>
-          <w:rFonts w:ascii="Helvetica" w:hAnsi="Helvetica" w:cs="Helvetica"/>
-        </w:rPr>
-      </w:pPr>
-      <w:r>
-        <w:rPr>
-          <w:rFonts w:ascii="Helvetica" w:hAnsi="Helvetica" w:cs="Helvetica"/>
-        </w:rPr>
-        <w:t>We made an iPad app for club day that lets you gather student IDs</w:t>
-      </w:r>
-      <w:r>
-        <w:rPr>
-          <w:rFonts w:ascii="Helvetica" w:hAnsi="Helvetica" w:cs="Helvetica"/>
-        </w:rPr>
-        <w:t xml:space="preserve"> (instead of having people write down names/emails and typing all that). You can</w:t>
-      </w:r>
-      <w:r>
-        <w:rPr>
-          <w:rFonts w:ascii="Helvetica" w:hAnsi="Helvetica" w:cs="Helvetica"/>
-        </w:rPr>
-        <w:t xml:space="preserve"> col</w:t>
-      </w:r>
-      <w:r>
-        <w:rPr>
-          <w:rFonts w:ascii="Helvetica" w:hAnsi="Helvetica" w:cs="Helvetica"/>
-        </w:rPr>
-        <w:t xml:space="preserve">lect student IDs in the app that will </w:t>
-      </w:r>
-      <w:r>
-        <w:rPr>
-          <w:rFonts w:ascii="Helvetica" w:hAnsi="Helvetica" w:cs="Helvetica"/>
-        </w:rPr>
-        <w:t xml:space="preserve">sync to our server. After club day, we will email you a link to a web portal that will let you view your </w:t>
-      </w:r>
-      <w:r>
-        <w:rPr>
-          <w:rFonts w:ascii="Helvetica" w:hAnsi="Helvetica" w:cs="Helvetica"/>
-        </w:rPr>
-        <w:t xml:space="preserve">club’s </w:t>
-      </w:r>
-      <w:r>
-        <w:rPr>
-          <w:rFonts w:ascii="Helvetica" w:hAnsi="Helvetica" w:cs="Helvetica"/>
-        </w:rPr>
-        <w:t xml:space="preserve">roster, update </w:t>
-      </w:r>
-      <w:r>
-        <w:rPr>
-          <w:rFonts w:ascii="Helvetica" w:hAnsi="Helvetica" w:cs="Helvetica"/>
-        </w:rPr>
-        <w:t xml:space="preserve">your </w:t>
-      </w:r>
-      <w:r>
-        <w:rPr>
-          <w:rFonts w:ascii="Helvetica" w:hAnsi="Helvetica" w:cs="Helvetica"/>
-        </w:rPr>
-        <w:t xml:space="preserve">club details, send emails to </w:t>
-      </w:r>
-      <w:r>
-        <w:rPr>
-          <w:rFonts w:ascii="Helvetica" w:hAnsi="Helvetica" w:cs="Helvetica"/>
-        </w:rPr>
-        <w:t xml:space="preserve">your </w:t>
-      </w:r>
-      <w:r>
-        <w:rPr>
-          <w:rFonts w:ascii="Helvetica" w:hAnsi="Helvetica" w:cs="Helvetica"/>
-        </w:rPr>
-        <w:t>members, etc</w:t>
-      </w:r>
-      <w:bookmarkStart w:id="0" w:name="_GoBack"/>
-      <w:bookmarkEnd w:id="0"/>
-      <w:r>
-        <w:rPr>
-          <w:rFonts w:ascii="Helvetica" w:hAnsi="Helvetica" w:cs="Helvetica"/>
-        </w:rPr>
-        <w:t>.</w:t>
-      </w:r>
-    </w:p>
-    <w:p>
-      <w:pPr>
-        <w:widowControl w:val="0"/>
-        <w:autoSpaceDE w:val="0"/>
-        <w:autoSpaceDN w:val="0"/>
-        <w:adjustRightInd w:val="0"/>
-        <w:rPr>
-          <w:rFonts w:ascii="Helvetica" w:hAnsi="Helvetica" w:cs="Helvetica"/>
-        </w:rPr>
-      </w:pPr>
-    </w:p>
-    <w:p>
-      <w:pPr>
-        <w:widowControl w:val="0"/>
-        <w:autoSpaceDE w:val="0"/>
-        <w:autoSpaceDN w:val="0"/>
-        <w:adjustRightInd w:val="0"/>
-        <w:rPr>
-          <w:rFonts w:ascii="Helvetica" w:hAnsi="Helvetica" w:cs="Helvetica"/>
-        </w:rPr>
-      </w:pPr>
-      <w:r>
-        <w:rPr>
-          <w:rFonts w:ascii="Helvetica" w:hAnsi="Helvetica" w:cs="Helvetica"/>
-        </w:rPr>
-        <w:t>It’ll take a few steps to get the app installed. </w:t>
-      </w:r>
-      <w:r>
-        <w:rPr>
-          <w:rFonts w:ascii="Helvetica" w:hAnsi="Helvetica" w:cs="Helvetica"/>
-          <w:b/>
-          <w:bCs/>
-        </w:rPr>
-        <w:t xml:space="preserve">Please spend a minute watching this </w:t>
-      </w:r>
-      <w:r>
-        <w:rPr>
-          <w:rFonts w:ascii="Helvetica" w:hAnsi="Helvetica" w:cs="Helvetica"/>
-          <w:b/>
-          <w:bCs/>
-        </w:rPr>
-        <w:t xml:space="preserve">demo </w:t>
-      </w:r>
-      <w:r>
-        <w:rPr>
-          <w:rFonts w:ascii="Helvetica" w:hAnsi="Helvetica" w:cs="Helvetica"/>
-          <w:b/>
-          <w:bCs/>
-        </w:rPr>
-        <w:t>video: </w:t>
+        <w:t xml:space="preserve">Hi </w:t>
+      </w:r>
+      <w:r>
+        <w:rPr>
+          <w:rFonts w:ascii="Helvetica" w:hAnsi="Helvetica" w:cs="Helvetica"/>
+        </w:rPr>
+        <w:t>again</w:t>
+      </w:r>
+      <w:r>
+        <w:rPr>
+          <w:rFonts w:ascii="Helvetica" w:hAnsi="Helvetica" w:cs="Helvetica"/>
+        </w:rPr>
+        <w:t>!</w:t>
+      </w:r>
+    </w:p>
+    <w:p>
+      <w:pPr>
+        <w:widowControl w:val="0"/>
+        <w:autoSpaceDE w:val="0"/>
+        <w:autoSpaceDN w:val="0"/>
+        <w:adjustRightInd w:val="0"/>
+        <w:rPr>
+          <w:rFonts w:ascii="Helvetica" w:hAnsi="Helvetica" w:cs="Helvetica"/>
+        </w:rPr>
+      </w:pPr>
+    </w:p>
+    <w:p>
+      <w:pPr>
+        <w:widowControl w:val="0"/>
+        <w:autoSpaceDE w:val="0"/>
+        <w:autoSpaceDN w:val="0"/>
+        <w:adjustRightInd w:val="0"/>
+        <w:rPr>
+          <w:rFonts w:ascii="Helvetica" w:hAnsi="Helvetica" w:cs="Helvetica"/>
+        </w:rPr>
+      </w:pPr>
+      <w:r>
+        <w:rPr>
+          <w:rFonts w:ascii="Helvetica" w:hAnsi="Helvetica" w:cs="Helvetica"/>
+        </w:rPr>
+        <w:t>The club day app has been approved by Apple. You should now have an email in your inbox from the iTunes Store with an invitation to download our app, called BCP Club Day.</w:t>
+      </w:r>
+    </w:p>
+    <w:p>
+      <w:pPr>
+        <w:widowControl w:val="0"/>
+        <w:autoSpaceDE w:val="0"/>
+        <w:autoSpaceDN w:val="0"/>
+        <w:adjustRightInd w:val="0"/>
+        <w:rPr>
+          <w:rFonts w:ascii="Helvetica" w:hAnsi="Helvetica" w:cs="Helvetica"/>
+        </w:rPr>
+      </w:pPr>
+    </w:p>
+    <w:p>
+      <w:pPr>
+        <w:widowControl w:val="0"/>
+        <w:autoSpaceDE w:val="0"/>
+        <w:autoSpaceDN w:val="0"/>
+        <w:adjustRightInd w:val="0"/>
+        <w:rPr>
+          <w:rFonts w:ascii="Helvetica" w:hAnsi="Helvetica" w:cs="Helvetica"/>
+        </w:rPr>
+      </w:pPr>
+      <w:r>
+        <w:rPr>
+          <w:rFonts w:ascii="Helvetica" w:hAnsi="Helvetica" w:cs="Helvetica"/>
+          <w:b/>
+        </w:rPr>
+        <w:t xml:space="preserve">Make sure you watch the 2 minute setup video by </w:t>
       </w:r>
       <w:hyperlink r:id="rId5" w:history="1">
-        <w:r>
-          <w:rPr>
-            <w:rFonts w:ascii="Helvetica" w:hAnsi="Helvetica" w:cs="Helvetica"/>
-            <w:b/>
-            <w:bCs/>
-            <w:color w:val="386EFF"/>
-            <w:u w:val="single" w:color="386EFF"/>
-          </w:rPr>
-          <w:t>https://youtu.be/AyDe3bvBxv0</w:t>
-        </w:r>
-      </w:hyperlink>
-      <w:r>
-        <w:rPr>
-          <w:rFonts w:ascii="Helvetica" w:hAnsi="Helvetica" w:cs="Helvetica"/>
-          <w:b/>
-          <w:bCs/>
-        </w:rPr>
-        <w:t>.</w:t>
-      </w:r>
-    </w:p>
-    <w:p>
-      <w:pPr>
-        <w:widowControl w:val="0"/>
-        <w:autoSpaceDE w:val="0"/>
-        <w:autoSpaceDN w:val="0"/>
-        <w:adjustRightInd w:val="0"/>
-        <w:rPr>
-          <w:rFonts w:ascii="Helvetica" w:hAnsi="Helvetica" w:cs="Helvetica"/>
-          <w:b/>
-          <w:bCs/>
-        </w:rPr>
-      </w:pPr>
-    </w:p>
-    <w:p>
-      <w:pPr>
-        <w:widowControl w:val="0"/>
-        <w:autoSpaceDE w:val="0"/>
-        <w:autoSpaceDN w:val="0"/>
-        <w:adjustRightInd w:val="0"/>
-        <w:rPr>
-          <w:rFonts w:ascii="Helvetica" w:hAnsi="Helvetica" w:cs="Helvetica"/>
-        </w:rPr>
-      </w:pPr>
-      <w:r>
-        <w:rPr>
-          <w:rFonts w:ascii="Helvetica" w:hAnsi="Helvetica" w:cs="Helvetica"/>
-        </w:rPr>
-        <w:t>First, download </w:t>
-      </w:r>
-      <w:hyperlink r:id="rId6" w:history="1">
-        <w:r>
-          <w:rPr>
-            <w:rFonts w:ascii="Helvetica" w:hAnsi="Helvetica" w:cs="Helvetica"/>
-            <w:color w:val="386EFF"/>
-            <w:u w:val="single" w:color="386EFF"/>
-          </w:rPr>
-          <w:t xml:space="preserve">Apple </w:t>
-        </w:r>
-        <w:proofErr w:type="spellStart"/>
-        <w:r>
-          <w:rPr>
-            <w:rFonts w:ascii="Helvetica" w:hAnsi="Helvetica" w:cs="Helvetica"/>
-            <w:color w:val="386EFF"/>
-            <w:u w:val="single" w:color="386EFF"/>
-          </w:rPr>
-          <w:t>TestFlight</w:t>
-        </w:r>
-        <w:proofErr w:type="spellEnd"/>
-      </w:hyperlink>
-      <w:r>
-        <w:rPr>
-          <w:rFonts w:ascii="Helvetica" w:hAnsi="Helvetica" w:cs="Helvetica"/>
-        </w:rPr>
-        <w:t xml:space="preserve"> to your iPad. </w:t>
-      </w:r>
-      <w:r>
-        <w:rPr>
-          <w:rFonts w:ascii="Helvetica" w:hAnsi="Helvetica" w:cs="Helvetica"/>
-          <w:b/>
-        </w:rPr>
-        <w:t>On Wednesday afternoon</w:t>
-      </w:r>
-      <w:r>
-        <w:rPr>
-          <w:rFonts w:ascii="Helvetica" w:hAnsi="Helvetica" w:cs="Helvetica"/>
-        </w:rPr>
-        <w:t>, you’ll receive an email from Apple</w:t>
-      </w:r>
-      <w:r>
-        <w:rPr>
-          <w:rFonts w:ascii="Helvetica" w:hAnsi="Helvetica" w:cs="Helvetica"/>
-        </w:rPr>
-        <w:t xml:space="preserve"> </w:t>
-      </w:r>
-      <w:r>
-        <w:rPr>
-          <w:rFonts w:ascii="Helvetica" w:hAnsi="Helvetica" w:cs="Helvetica"/>
-        </w:rPr>
-        <w:t>with a custom link to download our club</w:t>
-      </w:r>
-      <w:r>
-        <w:rPr>
-          <w:rFonts w:ascii="Helvetica" w:hAnsi="Helvetica" w:cs="Helvetica"/>
-        </w:rPr>
-        <w:t xml:space="preserve"> day app through the </w:t>
-      </w:r>
-      <w:proofErr w:type="spellStart"/>
-      <w:r>
-        <w:rPr>
-          <w:rFonts w:ascii="Helvetica" w:hAnsi="Helvetica" w:cs="Helvetica"/>
-        </w:rPr>
-        <w:t>TestFlight</w:t>
-      </w:r>
-      <w:proofErr w:type="spellEnd"/>
-      <w:r>
-        <w:rPr>
-          <w:rFonts w:ascii="Helvetica" w:hAnsi="Helvetica" w:cs="Helvetica"/>
-        </w:rPr>
-        <w:t xml:space="preserve"> service</w:t>
-      </w:r>
-      <w:r>
-        <w:rPr>
-          <w:rFonts w:ascii="Helvetica" w:hAnsi="Helvetica" w:cs="Helvetica"/>
-        </w:rPr>
-        <w:t xml:space="preserve"> (we’re waiting on Apple’s approval)</w:t>
-      </w:r>
-      <w:r>
-        <w:rPr>
-          <w:rFonts w:ascii="Helvetica" w:hAnsi="Helvetica" w:cs="Helvetica"/>
-        </w:rPr>
-        <w:t>. Download it</w:t>
-      </w:r>
-      <w:r>
-        <w:rPr>
-          <w:rFonts w:ascii="Helvetica" w:hAnsi="Helvetica" w:cs="Helvetica"/>
-        </w:rPr>
-        <w:t xml:space="preserve">, </w:t>
-      </w:r>
-      <w:r>
-        <w:rPr>
-          <w:rFonts w:ascii="Helvetica" w:hAnsi="Helvetica" w:cs="Helvetica"/>
-        </w:rPr>
-        <w:t>and charge your iPad for club day. If it doesn’t download, we’ll be out at 7:30am on Thursday and can put the app on your iPad manually.</w:t>
-      </w:r>
-    </w:p>
-    <w:p>
-      <w:pPr>
-        <w:widowControl w:val="0"/>
-        <w:autoSpaceDE w:val="0"/>
-        <w:autoSpaceDN w:val="0"/>
-        <w:adjustRightInd w:val="0"/>
-        <w:rPr>
-          <w:rFonts w:ascii="Helvetica" w:hAnsi="Helvetica" w:cs="Helvetica"/>
-        </w:rPr>
-      </w:pPr>
-    </w:p>
-    <w:p>
-      <w:pPr>
-        <w:widowControl w:val="0"/>
-        <w:autoSpaceDE w:val="0"/>
-        <w:autoSpaceDN w:val="0"/>
-        <w:adjustRightInd w:val="0"/>
-        <w:rPr>
-          <w:rFonts w:ascii="Helvetica" w:hAnsi="Helvetica" w:cs="Helvetica"/>
-        </w:rPr>
-      </w:pPr>
-      <w:r>
-        <w:rPr>
-          <w:rFonts w:ascii="Helvetica" w:hAnsi="Helvetica" w:cs="Helvetica"/>
-        </w:rPr>
-        <w:t xml:space="preserve">If you’re interested, </w:t>
-      </w:r>
-      <w:hyperlink r:id="rId7" w:history="1">
         <w:r>
           <w:rPr>
             <w:rStyle w:val="Hyperlink"/>
             <w:rFonts w:ascii="Helvetica" w:hAnsi="Helvetica" w:cs="Helvetica"/>
+            <w:b/>
           </w:rPr>
-          <w:t>click here for technical info</w:t>
+          <w:t>clicking here</w:t>
         </w:r>
       </w:hyperlink>
       <w:r>
         <w:rPr>
           <w:rFonts w:ascii="Helvetica" w:hAnsi="Helvetica" w:cs="Helvetica"/>
         </w:rPr>
-        <w:t>. If someone else is manning your club table, let us know his email</w:t>
-      </w:r>
-      <w:r>
-        <w:rPr>
-          <w:rFonts w:ascii="Helvetica" w:hAnsi="Helvetica" w:cs="Helvetica"/>
-        </w:rPr>
-        <w:t xml:space="preserve"> address</w:t>
-      </w:r>
-      <w:r>
-        <w:rPr>
-          <w:rFonts w:ascii="Helvetica" w:hAnsi="Helvetica" w:cs="Helvetica"/>
-        </w:rPr>
-        <w:t>. Feel free to email us if you have any questions.</w:t>
-      </w:r>
-    </w:p>
-    <w:p>
-      <w:pPr>
-        <w:widowControl w:val="0"/>
-        <w:autoSpaceDE w:val="0"/>
-        <w:autoSpaceDN w:val="0"/>
-        <w:adjustRightInd w:val="0"/>
-        <w:rPr>
-          <w:rFonts w:ascii="Helvetica" w:hAnsi="Helvetica" w:cs="Helvetica"/>
-        </w:rPr>
-      </w:pPr>
-    </w:p>
-    <w:p>
-      <w:pPr>
-        <w:widowControl w:val="0"/>
-        <w:autoSpaceDE w:val="0"/>
-        <w:autoSpaceDN w:val="0"/>
-        <w:adjustRightInd w:val="0"/>
-        <w:rPr>
-          <w:rFonts w:ascii="Helvetica" w:hAnsi="Helvetica" w:cs="Helvetica"/>
-        </w:rPr>
-      </w:pPr>
+        <w:t>. If you’re confused what we’re talking about, please look at the original email we sent you yesterday evening.</w:t>
+      </w:r>
+    </w:p>
+    <w:p>
+      <w:pPr>
+        <w:widowControl w:val="0"/>
+        <w:autoSpaceDE w:val="0"/>
+        <w:autoSpaceDN w:val="0"/>
+        <w:adjustRightInd w:val="0"/>
+        <w:rPr>
+          <w:rFonts w:ascii="Helvetica" w:hAnsi="Helvetica" w:cs="Helvetica"/>
+        </w:rPr>
+      </w:pPr>
+    </w:p>
+    <w:p>
+      <w:pPr>
+        <w:widowControl w:val="0"/>
+        <w:autoSpaceDE w:val="0"/>
+        <w:autoSpaceDN w:val="0"/>
+        <w:adjustRightInd w:val="0"/>
+        <w:rPr>
+          <w:rFonts w:ascii="Helvetica" w:hAnsi="Helvetica" w:cs="Helvetica"/>
+        </w:rPr>
+      </w:pPr>
+      <w:r>
+        <w:rPr>
+          <w:rFonts w:ascii="Helvetica" w:hAnsi="Helvetica" w:cs="Helvetica"/>
+        </w:rPr>
+        <w:t>As a reminder, your club information is below:</w:t>
+      </w:r>
+      <w:bookmarkStart w:id="0" w:name="_GoBack"/>
+      <w:bookmarkEnd w:id="0"/>
+    </w:p>
+    <w:p>
+      <w:pPr>
+        <w:widowControl w:val="0"/>
+        <w:autoSpaceDE w:val="0"/>
+        <w:autoSpaceDN w:val="0"/>
+        <w:adjustRightInd w:val="0"/>
+        <w:rPr>
+          <w:rFonts w:ascii="Helvetica" w:hAnsi="Helvetica" w:cs="Helvetica"/>
+        </w:rPr>
+      </w:pPr>
+    </w:p>
+    <w:p>
+      <w:pPr>
+        <w:widowControl w:val="0"/>
+        <w:autoSpaceDE w:val="0"/>
+        <w:autoSpaceDN w:val="0"/>
+        <w:adjustRightInd w:val="0"/>
+        <w:rPr>
+          <w:rFonts w:ascii="Helvetica" w:hAnsi="Helvetica" w:cs="Helvetica"/>
+        </w:rPr>
+      </w:pPr>
+      <w:r>
+        <w:rPr>
+          <w:rFonts w:ascii="Helvetica" w:hAnsi="Helvetica" w:cs="Helvetica"/>
+          <w:b/>
+          <w:bCs/>
+        </w:rPr>
+        <w:t xml:space="preserve">Name: </w:t>
+      </w:r>
+      <w:r>
+        <w:rPr>
+          <w:rFonts w:ascii="Helvetica" w:hAnsi="Helvetica" w:cs="Helvetica"/>
+          <w:b/>
+          <w:bCs/>
+        </w:rPr>
+        <w:fldChar w:fldCharType="begin"/>
+      </w:r>
+      <w:r>
+        <w:rPr>
+          <w:rFonts w:ascii="Helvetica" w:hAnsi="Helvetica" w:cs="Helvetica"/>
+          <w:b/>
+          <w:bCs/>
+        </w:rPr>
+        <w:instrText xml:space="preserve"> MERGEFIELD name </w:instrText>
+      </w:r>
+      <w:r>
+        <w:rPr>
+          <w:rFonts w:ascii="Helvetica" w:hAnsi="Helvetica" w:cs="Helvetica"/>
+          <w:b/>
+          <w:bCs/>
+        </w:rPr>
+        <w:fldChar w:fldCharType="separate"/>
+      </w:r>
+      <w:r>
+        <w:rPr>
+          <w:rFonts w:ascii="Helvetica" w:hAnsi="Helvetica" w:cs="Helvetica"/>
+          <w:b/>
+          <w:bCs/>
+          <w:noProof/>
+        </w:rPr>
+        <w:t>«name»</w:t>
+      </w:r>
+      <w:r>
+        <w:rPr>
+          <w:rFonts w:ascii="Helvetica" w:hAnsi="Helvetica" w:cs="Helvetica"/>
+          <w:b/>
+          <w:bCs/>
+        </w:rPr>
+        <w:fldChar w:fldCharType="end"/>
+      </w:r>
+    </w:p>
+    <w:p>
+      <w:pPr>
+        <w:widowControl w:val="0"/>
+        <w:autoSpaceDE w:val="0"/>
+        <w:autoSpaceDN w:val="0"/>
+        <w:adjustRightInd w:val="0"/>
+        <w:rPr>
+          <w:rFonts w:ascii="Helvetica" w:hAnsi="Helvetica" w:cs="Helvetica"/>
+          <w:bCs/>
+          <w:i/>
+        </w:rPr>
+      </w:pPr>
+      <w:r>
+        <w:rPr>
+          <w:rFonts w:ascii="Helvetica" w:hAnsi="Helvetica" w:cs="Helvetica"/>
+          <w:b/>
+          <w:bCs/>
+        </w:rPr>
+        <w:t xml:space="preserve">Club ID: </w:t>
+      </w:r>
+      <w:r>
+        <w:rPr>
+          <w:rFonts w:ascii="Helvetica" w:hAnsi="Helvetica" w:cs="Helvetica"/>
+          <w:b/>
+          <w:bCs/>
+        </w:rPr>
+        <w:fldChar w:fldCharType="begin"/>
+      </w:r>
+      <w:r>
+        <w:rPr>
+          <w:rFonts w:ascii="Helvetica" w:hAnsi="Helvetica" w:cs="Helvetica"/>
+          <w:b/>
+          <w:bCs/>
+        </w:rPr>
+        <w:instrText xml:space="preserve"> MERGEFIELD id </w:instrText>
+      </w:r>
+      <w:r>
+        <w:rPr>
+          <w:rFonts w:ascii="Helvetica" w:hAnsi="Helvetica" w:cs="Helvetica"/>
+          <w:b/>
+          <w:bCs/>
+        </w:rPr>
+        <w:fldChar w:fldCharType="separate"/>
+      </w:r>
+      <w:r>
+        <w:rPr>
+          <w:rFonts w:ascii="Helvetica" w:hAnsi="Helvetica" w:cs="Helvetica"/>
+          <w:b/>
+          <w:bCs/>
+          <w:noProof/>
+        </w:rPr>
+        <w:t>«id»</w:t>
+      </w:r>
+      <w:r>
+        <w:rPr>
+          <w:rFonts w:ascii="Helvetica" w:hAnsi="Helvetica" w:cs="Helvetica"/>
+          <w:b/>
+          <w:bCs/>
+        </w:rPr>
+        <w:fldChar w:fldCharType="end"/>
+      </w:r>
+      <w:r>
+        <w:rPr>
+          <w:rFonts w:ascii="Helvetica" w:hAnsi="Helvetica" w:cs="Helvetica"/>
+          <w:b/>
+          <w:bCs/>
+        </w:rPr>
+        <w:t xml:space="preserve"> </w:t>
+      </w:r>
+      <w:r>
+        <w:rPr>
+          <w:rFonts w:ascii="Helvetica" w:hAnsi="Helvetica" w:cs="Helvetica"/>
+          <w:bCs/>
+          <w:i/>
+        </w:rPr>
+        <w:t>(enter this on the first screen of the app</w:t>
+      </w:r>
+      <w:r>
+        <w:rPr>
+          <w:rFonts w:ascii="Helvetica" w:hAnsi="Helvetica" w:cs="Helvetica"/>
+          <w:bCs/>
+          <w:i/>
+        </w:rPr>
+        <w:t>)</w:t>
+      </w:r>
+    </w:p>
+    <w:p>
+      <w:pPr>
+        <w:widowControl w:val="0"/>
+        <w:autoSpaceDE w:val="0"/>
+        <w:autoSpaceDN w:val="0"/>
+        <w:adjustRightInd w:val="0"/>
+        <w:rPr>
+          <w:rFonts w:ascii="Helvetica" w:hAnsi="Helvetica" w:cs="Helvetica"/>
+        </w:rPr>
+      </w:pPr>
+    </w:p>
+    <w:p>
+      <w:pPr>
+        <w:widowControl w:val="0"/>
+        <w:autoSpaceDE w:val="0"/>
+        <w:autoSpaceDN w:val="0"/>
+        <w:adjustRightInd w:val="0"/>
+        <w:rPr>
+          <w:rFonts w:ascii="Helvetica" w:hAnsi="Helvetica" w:cs="Helvetica"/>
+        </w:rPr>
+      </w:pPr>
+      <w:r>
+        <w:rPr>
+          <w:rFonts w:ascii="Helvetica" w:hAnsi="Helvetica" w:cs="Helvetica"/>
+        </w:rPr>
+        <w:t xml:space="preserve">Let us know if you have any questions. </w:t>
+      </w:r>
       <w:r>
         <w:rPr>
           <w:rFonts w:ascii="Helvetica" w:hAnsi="Helvetica" w:cs="Helvetica"/>
@@ -625,7 +371,13 @@
         <w:rPr>
           <w:rFonts w:ascii="Helvetica" w:hAnsi="Helvetica" w:cs="Helvetica"/>
         </w:rPr>
-        <w:t>Menezes</w:t>
+        <w:t>Menen</w:t>
+      </w:r>
+      <w:r>
+        <w:rPr>
+          <w:rFonts w:ascii="Helvetica" w:hAnsi="Helvetica" w:cs="Helvetica"/>
+        </w:rPr>
+        <w:t>es</w:t>
       </w:r>
       <w:proofErr w:type="spellEnd"/>
       <w:r>
@@ -688,7 +440,6 @@
         <w:t xml:space="preserve"> Web Applications Class</w:t>
       </w:r>
     </w:p>
-    <w:p/>
     <w:sectPr>
       <w:pgSz w:w="12240" w:h="15840"/>
       <w:pgMar w:top="1440" w:right="1440" w:bottom="1440" w:left="1440" w:header="720" w:footer="720" w:gutter="0"/>

</xml_diff>